<commit_message>
Found mistakes in theory of information and assembley
</commit_message>
<xml_diff>
--- a/Ассемблер/Лаба 3/Отчёт по лабораторной работе 3.docx
+++ b/Ассемблер/Лаба 3/Отчёт по лабораторной работе 3.docx
@@ -518,7 +518,15 @@
                 <w:sz w:val="28"/>
                 <w:szCs w:val="28"/>
               </w:rPr>
-              <w:t>10</w:t>
+              <w:t>1</w:t>
+            </w:r>
+            <w:r>
+              <w:rPr>
+                <w:rFonts w:ascii="Times New Roman" w:hAnsi="Times New Roman" w:cs="Times New Roman"/>
+                <w:sz w:val="28"/>
+                <w:szCs w:val="28"/>
+              </w:rPr>
+              <w:t>2</w:t>
             </w:r>
             <w:r>
               <w:rPr>
@@ -527,7 +535,24 @@
                 <w:szCs w:val="28"/>
                 <w:lang w:val="ru-RU"/>
               </w:rPr>
-              <w:t>.02.2020</w:t>
+              <w:t>.0</w:t>
+            </w:r>
+            <w:r>
+              <w:rPr>
+                <w:rFonts w:ascii="Times New Roman" w:hAnsi="Times New Roman" w:cs="Times New Roman"/>
+                <w:sz w:val="28"/>
+                <w:szCs w:val="28"/>
+              </w:rPr>
+              <w:t>4</w:t>
+            </w:r>
+            <w:r>
+              <w:rPr>
+                <w:rFonts w:ascii="Times New Roman" w:hAnsi="Times New Roman" w:cs="Times New Roman"/>
+                <w:sz w:val="28"/>
+                <w:szCs w:val="28"/>
+                <w:lang w:val="ru-RU"/>
+              </w:rPr>
+              <w:t>.2020</w:t>
             </w:r>
           </w:p>
         </w:tc>
@@ -751,10 +776,10 @@
           <w:lang w:val="ru-RU"/>
         </w:rPr>
         <w:drawing>
-          <wp:inline distT="0" distB="0" distL="0" distR="0" wp14:anchorId="5D901837" wp14:editId="73AE962A">
-            <wp:extent cx="6400800" cy="4575175"/>
-            <wp:effectExtent l="0" t="0" r="0" b="0"/>
-            <wp:docPr id="4" name="Рисунок 4"/>
+          <wp:inline distT="0" distB="0" distL="0" distR="0" wp14:anchorId="12176147" wp14:editId="17D9A89A">
+            <wp:extent cx="6400800" cy="4697095"/>
+            <wp:effectExtent l="0" t="0" r="0" b="8255"/>
+            <wp:docPr id="3" name="Рисунок 3"/>
             <wp:cNvGraphicFramePr>
               <a:graphicFrameLocks xmlns:a="http://schemas.openxmlformats.org/drawingml/2006/main" noChangeAspect="1"/>
             </wp:cNvGraphicFramePr>
@@ -774,7 +799,7 @@
                   <pic:spPr>
                     <a:xfrm>
                       <a:off x="0" y="0"/>
-                      <a:ext cx="6400800" cy="4575175"/>
+                      <a:ext cx="6400800" cy="4697095"/>
                     </a:xfrm>
                     <a:prstGeom prst="rect">
                       <a:avLst/>
@@ -883,10 +908,10 @@
           <w:lang w:val="ru-RU"/>
         </w:rPr>
         <w:drawing>
-          <wp:inline distT="0" distB="0" distL="0" distR="0" wp14:anchorId="6F9E9764" wp14:editId="6F6F4534">
-            <wp:extent cx="6400800" cy="4784090"/>
-            <wp:effectExtent l="0" t="0" r="0" b="0"/>
-            <wp:docPr id="5" name="Рисунок 5"/>
+          <wp:inline distT="0" distB="0" distL="0" distR="0" wp14:anchorId="1F60A953" wp14:editId="6D0B8B34">
+            <wp:extent cx="6400800" cy="4677410"/>
+            <wp:effectExtent l="0" t="0" r="0" b="8890"/>
+            <wp:docPr id="11" name="Рисунок 11"/>
             <wp:cNvGraphicFramePr>
               <a:graphicFrameLocks xmlns:a="http://schemas.openxmlformats.org/drawingml/2006/main" noChangeAspect="1"/>
             </wp:cNvGraphicFramePr>
@@ -906,7 +931,7 @@
                   <pic:spPr>
                     <a:xfrm>
                       <a:off x="0" y="0"/>
-                      <a:ext cx="6400800" cy="4784090"/>
+                      <a:ext cx="6400800" cy="4677410"/>
                     </a:xfrm>
                     <a:prstGeom prst="rect">
                       <a:avLst/>
@@ -1000,6 +1025,7 @@
         <w:rPr>
           <w:rFonts w:ascii="Times New Roman" w:eastAsiaTheme="minorEastAsia" w:hAnsi="Times New Roman" w:cs="Times New Roman"/>
           <w:iCs/>
+          <w:noProof/>
           <w:sz w:val="28"/>
           <w:szCs w:val="28"/>
           <w:lang w:val="ru-RU"/>
@@ -1054,6 +1080,7 @@
         <w:rPr>
           <w:rFonts w:ascii="Times New Roman" w:eastAsiaTheme="minorEastAsia" w:hAnsi="Times New Roman" w:cs="Times New Roman"/>
           <w:iCs/>
+          <w:noProof/>
           <w:sz w:val="28"/>
           <w:szCs w:val="28"/>
           <w:lang w:val="ru-RU"/>
@@ -1108,6 +1135,7 @@
         <w:rPr>
           <w:rFonts w:ascii="Times New Roman" w:eastAsiaTheme="minorEastAsia" w:hAnsi="Times New Roman" w:cs="Times New Roman"/>
           <w:iCs/>
+          <w:noProof/>
           <w:sz w:val="28"/>
           <w:szCs w:val="28"/>
           <w:lang w:val="ru-RU"/>
@@ -1173,6 +1201,7 @@
         <w:rPr>
           <w:rFonts w:ascii="Times New Roman" w:eastAsiaTheme="minorEastAsia" w:hAnsi="Times New Roman" w:cs="Times New Roman"/>
           <w:iCs/>
+          <w:noProof/>
           <w:sz w:val="28"/>
           <w:szCs w:val="28"/>
           <w:lang w:val="ru-RU"/>
@@ -1227,6 +1256,7 @@
         <w:rPr>
           <w:rFonts w:ascii="Times New Roman" w:eastAsiaTheme="minorEastAsia" w:hAnsi="Times New Roman" w:cs="Times New Roman"/>
           <w:iCs/>
+          <w:noProof/>
           <w:sz w:val="28"/>
           <w:szCs w:val="28"/>
           <w:lang w:val="ru-RU"/>
@@ -1281,6 +1311,7 @@
         <w:rPr>
           <w:rFonts w:ascii="Times New Roman" w:eastAsiaTheme="minorEastAsia" w:hAnsi="Times New Roman" w:cs="Times New Roman"/>
           <w:iCs/>
+          <w:noProof/>
           <w:sz w:val="28"/>
           <w:szCs w:val="28"/>
           <w:lang w:val="ru-RU"/>
@@ -1321,11 +1352,64 @@
           </wp:inline>
         </w:drawing>
       </w:r>
-      <w:bookmarkStart w:id="0" w:name="_GoBack"/>
-      <w:bookmarkEnd w:id="0"/>
+    </w:p>
+    <w:p>
+      <w:pPr>
+        <w:rPr>
+          <w:rFonts w:ascii="Times New Roman" w:eastAsiaTheme="minorEastAsia" w:hAnsi="Times New Roman" w:cs="Times New Roman"/>
+          <w:iCs/>
+          <w:sz w:val="28"/>
+          <w:szCs w:val="28"/>
+          <w:lang w:val="ru-RU"/>
+        </w:rPr>
+      </w:pPr>
+      <w:r>
+        <w:rPr>
+          <w:rFonts w:ascii="Times New Roman" w:eastAsiaTheme="minorEastAsia" w:hAnsi="Times New Roman" w:cs="Times New Roman"/>
+          <w:iCs/>
+          <w:sz w:val="28"/>
+          <w:szCs w:val="28"/>
+          <w:lang w:val="ru-RU"/>
+        </w:rPr>
+        <w:drawing>
+          <wp:inline distT="0" distB="0" distL="0" distR="0" wp14:anchorId="6BBCFA8E" wp14:editId="4BE503C2">
+            <wp:extent cx="2781688" cy="333422"/>
+            <wp:effectExtent l="0" t="0" r="0" b="9525"/>
+            <wp:docPr id="2" name="Рисунок 2"/>
+            <wp:cNvGraphicFramePr>
+              <a:graphicFrameLocks xmlns:a="http://schemas.openxmlformats.org/drawingml/2006/main" noChangeAspect="1"/>
+            </wp:cNvGraphicFramePr>
+            <a:graphic xmlns:a="http://schemas.openxmlformats.org/drawingml/2006/main">
+              <a:graphicData uri="http://schemas.openxmlformats.org/drawingml/2006/picture">
+                <pic:pic xmlns:pic="http://schemas.openxmlformats.org/drawingml/2006/picture">
+                  <pic:nvPicPr>
+                    <pic:cNvPr id="1" name=""/>
+                    <pic:cNvPicPr/>
+                  </pic:nvPicPr>
+                  <pic:blipFill>
+                    <a:blip r:embed="rId16"/>
+                    <a:stretch>
+                      <a:fillRect/>
+                    </a:stretch>
+                  </pic:blipFill>
+                  <pic:spPr>
+                    <a:xfrm>
+                      <a:off x="0" y="0"/>
+                      <a:ext cx="2781688" cy="333422"/>
+                    </a:xfrm>
+                    <a:prstGeom prst="rect">
+                      <a:avLst/>
+                    </a:prstGeom>
+                  </pic:spPr>
+                </pic:pic>
+              </a:graphicData>
+            </a:graphic>
+          </wp:inline>
+        </w:drawing>
+      </w:r>
     </w:p>
     <w:sectPr>
-      <w:footerReference w:type="default" r:id="rId16"/>
+      <w:footerReference w:type="default" r:id="rId17"/>
       <w:pgSz w:w="12240" w:h="15840"/>
       <w:pgMar w:top="634" w:right="720" w:bottom="446" w:left="1440" w:header="720" w:footer="720" w:gutter="0"/>
       <w:cols w:space="720"/>

</xml_diff>